<commit_message>
RECEITA: Bolo de Cenoura Clássico
</commit_message>
<xml_diff>
--- a/bolo_cenoura.docx
+++ b/bolo_cenoura.docx
@@ -207,6 +207,337 @@
           <w:szCs w:val="36"/>
         </w:rPr>
         <w:t>2.Em uma tigela, misture o açúcar e a farinha.</w:t>
+      </w:r>
+    </w:p>
+    <w:p>
+      <w:pPr>
+        <w:rPr>
+          <w:rFonts w:ascii="Bahnschrift" w:hAnsi="Bahnschrift"/>
+          <w:sz w:val="36"/>
+          <w:szCs w:val="36"/>
+        </w:rPr>
+      </w:pPr>
+    </w:p>
+    <w:p>
+      <w:pPr>
+        <w:rPr>
+          <w:rFonts w:ascii="Bahnschrift" w:hAnsi="Bahnschrift"/>
+          <w:sz w:val="36"/>
+          <w:szCs w:val="36"/>
+        </w:rPr>
+      </w:pPr>
+    </w:p>
+    <w:p>
+      <w:pPr>
+        <w:rPr>
+          <w:rFonts w:ascii="Bahnschrift" w:hAnsi="Bahnschrift"/>
+          <w:b/>
+          <w:bCs/>
+          <w:sz w:val="36"/>
+          <w:szCs w:val="36"/>
+        </w:rPr>
+      </w:pPr>
+      <w:r>
+        <w:rPr>
+          <w:rFonts w:ascii="Bahnschrift" w:hAnsi="Bahnschrift"/>
+          <w:b/>
+          <w:bCs/>
+          <w:sz w:val="36"/>
+          <w:szCs w:val="36"/>
+        </w:rPr>
+        <w:t>INGREDIENTES</w:t>
+      </w:r>
+      <w:r>
+        <w:rPr>
+          <w:rFonts w:ascii="Bahnschrift" w:hAnsi="Bahnschrift"/>
+          <w:b/>
+          <w:bCs/>
+          <w:sz w:val="36"/>
+          <w:szCs w:val="36"/>
+        </w:rPr>
+        <w:t>:</w:t>
+      </w:r>
+    </w:p>
+    <w:p>
+      <w:pPr>
+        <w:rPr>
+          <w:rFonts w:ascii="Bahnschrift" w:hAnsi="Bahnschrift"/>
+          <w:sz w:val="28"/>
+          <w:szCs w:val="28"/>
+        </w:rPr>
+      </w:pPr>
+      <w:r>
+        <w:rPr>
+          <w:rFonts w:ascii="Bahnschrift" w:hAnsi="Bahnschrift"/>
+          <w:sz w:val="28"/>
+          <w:szCs w:val="28"/>
+        </w:rPr>
+        <w:t>-3 cenouras médias</w:t>
+      </w:r>
+    </w:p>
+    <w:p>
+      <w:pPr>
+        <w:rPr>
+          <w:rFonts w:ascii="Bahnschrift" w:hAnsi="Bahnschrift"/>
+          <w:sz w:val="28"/>
+          <w:szCs w:val="28"/>
+        </w:rPr>
+      </w:pPr>
+      <w:r>
+        <w:rPr>
+          <w:rFonts w:ascii="Bahnschrift" w:hAnsi="Bahnschrift"/>
+          <w:sz w:val="28"/>
+          <w:szCs w:val="28"/>
+        </w:rPr>
+        <w:t>-4 ovos</w:t>
+      </w:r>
+    </w:p>
+    <w:p>
+      <w:pPr>
+        <w:rPr>
+          <w:rFonts w:ascii="Bahnschrift" w:hAnsi="Bahnschrift"/>
+          <w:sz w:val="28"/>
+          <w:szCs w:val="28"/>
+        </w:rPr>
+      </w:pPr>
+      <w:r>
+        <w:rPr>
+          <w:rFonts w:ascii="Bahnschrift" w:hAnsi="Bahnschrift"/>
+          <w:sz w:val="28"/>
+          <w:szCs w:val="28"/>
+        </w:rPr>
+        <w:t>-1 xícara de óleo</w:t>
+      </w:r>
+    </w:p>
+    <w:p>
+      <w:pPr>
+        <w:rPr>
+          <w:rFonts w:ascii="Bahnschrift" w:hAnsi="Bahnschrift"/>
+          <w:sz w:val="28"/>
+          <w:szCs w:val="28"/>
+        </w:rPr>
+      </w:pPr>
+      <w:r>
+        <w:rPr>
+          <w:rFonts w:ascii="Bahnschrift" w:hAnsi="Bahnschrift"/>
+          <w:sz w:val="28"/>
+          <w:szCs w:val="28"/>
+        </w:rPr>
+        <w:t>-2 xícaras de açúcar</w:t>
+      </w:r>
+    </w:p>
+    <w:p>
+      <w:pPr>
+        <w:rPr>
+          <w:rFonts w:ascii="Bahnschrift" w:hAnsi="Bahnschrift"/>
+          <w:sz w:val="28"/>
+          <w:szCs w:val="28"/>
+        </w:rPr>
+      </w:pPr>
+      <w:r>
+        <w:rPr>
+          <w:rFonts w:ascii="Bahnschrift" w:hAnsi="Bahnschrift"/>
+          <w:sz w:val="28"/>
+          <w:szCs w:val="28"/>
+        </w:rPr>
+        <w:t>-2 xícaras de farinha de trigo</w:t>
+      </w:r>
+    </w:p>
+    <w:p>
+      <w:pPr>
+        <w:rPr>
+          <w:rFonts w:ascii="Bahnschrift" w:hAnsi="Bahnschrift"/>
+          <w:sz w:val="28"/>
+          <w:szCs w:val="28"/>
+        </w:rPr>
+      </w:pPr>
+      <w:r>
+        <w:rPr>
+          <w:rFonts w:ascii="Bahnschrift" w:hAnsi="Bahnschrift"/>
+          <w:sz w:val="28"/>
+          <w:szCs w:val="28"/>
+        </w:rPr>
+        <w:t>-1 colher de sopa de fermento em pó</w:t>
+      </w:r>
+    </w:p>
+    <w:p>
+      <w:pPr>
+        <w:rPr>
+          <w:rFonts w:ascii="Bahnschrift" w:hAnsi="Bahnschrift"/>
+          <w:sz w:val="36"/>
+          <w:szCs w:val="36"/>
+        </w:rPr>
+      </w:pPr>
+      <w:r>
+        <w:rPr>
+          <w:rFonts w:ascii="Bahnschrift" w:hAnsi="Bahnschrift"/>
+          <w:sz w:val="36"/>
+          <w:szCs w:val="36"/>
+        </w:rPr>
+        <w:lastRenderedPageBreak/>
+        <w:t>MODO DE PREPARO:</w:t>
+      </w:r>
+    </w:p>
+    <w:p>
+      <w:pPr>
+        <w:rPr>
+          <w:rFonts w:ascii="Bahnschrift" w:hAnsi="Bahnschrift"/>
+          <w:sz w:val="36"/>
+          <w:szCs w:val="36"/>
+        </w:rPr>
+      </w:pPr>
+      <w:r>
+        <w:rPr>
+          <w:rFonts w:ascii="Bahnschrift" w:hAnsi="Bahnschrift"/>
+          <w:sz w:val="36"/>
+          <w:szCs w:val="36"/>
+        </w:rPr>
+        <w:t>1. Bata no liquidificador as cenouras, os ovos e o óleo até obter uma mistura homogênea.</w:t>
+      </w:r>
+    </w:p>
+    <w:p>
+      <w:pPr>
+        <w:rPr>
+          <w:rFonts w:ascii="Bahnschrift" w:hAnsi="Bahnschrift"/>
+          <w:sz w:val="36"/>
+          <w:szCs w:val="36"/>
+        </w:rPr>
+      </w:pPr>
+      <w:r>
+        <w:rPr>
+          <w:rFonts w:ascii="Bahnschrift" w:hAnsi="Bahnschrift"/>
+          <w:sz w:val="36"/>
+          <w:szCs w:val="36"/>
+        </w:rPr>
+        <w:t>2. Em uma tigela, misture o açúcar e a farinha de trigo.</w:t>
+      </w:r>
+    </w:p>
+    <w:p>
+      <w:pPr>
+        <w:rPr>
+          <w:rFonts w:ascii="Bahnschrift" w:hAnsi="Bahnschrift"/>
+          <w:sz w:val="36"/>
+          <w:szCs w:val="36"/>
+        </w:rPr>
+      </w:pPr>
+      <w:r>
+        <w:rPr>
+          <w:rFonts w:ascii="Bahnschrift" w:hAnsi="Bahnschrift"/>
+          <w:sz w:val="36"/>
+          <w:szCs w:val="36"/>
+        </w:rPr>
+        <w:t>3. Adicione a mistura líquida à tigela e mexa bem.</w:t>
+      </w:r>
+    </w:p>
+    <w:p>
+      <w:pPr>
+        <w:rPr>
+          <w:rFonts w:ascii="Bahnschrift" w:hAnsi="Bahnschrift"/>
+          <w:sz w:val="36"/>
+          <w:szCs w:val="36"/>
+        </w:rPr>
+      </w:pPr>
+      <w:r>
+        <w:rPr>
+          <w:rFonts w:ascii="Bahnschrift" w:hAnsi="Bahnschrift"/>
+          <w:sz w:val="36"/>
+          <w:szCs w:val="36"/>
+        </w:rPr>
+        <w:t>4. Acrescente o fermento e misture delicadamente.</w:t>
+      </w:r>
+    </w:p>
+    <w:p>
+      <w:pPr>
+        <w:rPr>
+          <w:rFonts w:ascii="Bahnschrift" w:hAnsi="Bahnschrift"/>
+          <w:sz w:val="36"/>
+          <w:szCs w:val="36"/>
+        </w:rPr>
+      </w:pPr>
+      <w:r>
+        <w:rPr>
+          <w:rFonts w:ascii="Bahnschrift" w:hAnsi="Bahnschrift"/>
+          <w:sz w:val="36"/>
+          <w:szCs w:val="36"/>
+        </w:rPr>
+        <w:t>5. Despeje a massa em uma forma untada e enfarinhada.</w:t>
+      </w:r>
+    </w:p>
+    <w:p>
+      <w:pPr>
+        <w:rPr>
+          <w:rFonts w:ascii="Bahnschrift" w:hAnsi="Bahnschrift"/>
+          <w:sz w:val="36"/>
+          <w:szCs w:val="36"/>
+        </w:rPr>
+      </w:pPr>
+      <w:r>
+        <w:rPr>
+          <w:rFonts w:ascii="Bahnschrift" w:hAnsi="Bahnschrift"/>
+          <w:sz w:val="36"/>
+          <w:szCs w:val="36"/>
+        </w:rPr>
+        <w:t xml:space="preserve">6. Asse em forno </w:t>
+      </w:r>
+      <w:proofErr w:type="spellStart"/>
+      <w:r>
+        <w:rPr>
+          <w:rFonts w:ascii="Bahnschrift" w:hAnsi="Bahnschrift"/>
+          <w:sz w:val="36"/>
+          <w:szCs w:val="36"/>
+        </w:rPr>
+        <w:t>presquecido</w:t>
+      </w:r>
+      <w:proofErr w:type="spellEnd"/>
+      <w:r>
+        <w:rPr>
+          <w:rFonts w:ascii="Bahnschrift" w:hAnsi="Bahnschrift"/>
+          <w:sz w:val="36"/>
+          <w:szCs w:val="36"/>
+        </w:rPr>
+        <w:t xml:space="preserve"> a 180°C por cerca de 40 minutos.</w:t>
+      </w:r>
+    </w:p>
+    <w:p>
+      <w:pPr>
+        <w:rPr>
+          <w:rFonts w:ascii="Bahnschrift" w:hAnsi="Bahnschrift"/>
+          <w:sz w:val="36"/>
+          <w:szCs w:val="36"/>
+        </w:rPr>
+      </w:pPr>
+    </w:p>
+    <w:p>
+      <w:pPr>
+        <w:rPr>
+          <w:rFonts w:ascii="Bahnschrift" w:hAnsi="Bahnschrift"/>
+          <w:sz w:val="36"/>
+          <w:szCs w:val="36"/>
+        </w:rPr>
+      </w:pPr>
+      <w:r>
+        <w:rPr>
+          <w:rFonts w:ascii="Bahnschrift" w:hAnsi="Bahnschrift"/>
+          <w:sz w:val="36"/>
+          <w:szCs w:val="36"/>
+        </w:rPr>
+        <w:t xml:space="preserve">OBSERVAÇÃO: Adicionar uma cobertura simples de chocolate após </w:t>
+      </w:r>
+      <w:r>
+        <w:rPr>
+          <w:rFonts w:ascii="Bahnschrift" w:hAnsi="Bahnschrift"/>
+          <w:sz w:val="36"/>
+          <w:szCs w:val="36"/>
+        </w:rPr>
+        <w:t>o bolo esfriar.</w:t>
+      </w:r>
+      <w:r>
+        <w:rPr>
+          <w:rFonts w:ascii="Bahnschrift" w:hAnsi="Bahnschrift"/>
+          <w:sz w:val="36"/>
+          <w:szCs w:val="36"/>
+        </w:rPr>
+        <w:t xml:space="preserve"> </w:t>
       </w:r>
     </w:p>
     <w:sectPr>

</xml_diff>